<commit_message>
User registration + sql implementation
</commit_message>
<xml_diff>
--- a/Documentation/Word/Dokumentationen/Studienarbeit - Dokumentation - Production.docx
+++ b/Documentation/Word/Dokumentationen/Studienarbeit - Dokumentation - Production.docx
@@ -786,21 +786,7 @@
           <w:b/>
           <w:bCs/>
         </w:rPr>
-        <w:t xml:space="preserve"> (0</w:t>
-      </w:r>
-      <w:r>
-        <w:rPr>
-          <w:b/>
-          <w:bCs/>
-        </w:rPr>
-        <w:t>7</w:t>
-      </w:r>
-      <w:r>
-        <w:rPr>
-          <w:b/>
-          <w:bCs/>
-        </w:rPr>
-        <w:t>.02.2024):</w:t>
+        <w:t xml:space="preserve"> (07.02.2024):</w:t>
       </w:r>
     </w:p>
     <w:p>
@@ -857,16 +843,7 @@
         </w:numPr>
       </w:pPr>
       <w:r>
-        <w:t>C:\xampp\phpMyAdmin</w:t>
-      </w:r>
-      <w:r>
-        <w:t>\</w:t>
-      </w:r>
-      <w:r>
-        <w:t>config.inc.php</w:t>
-      </w:r>
-      <w:r>
-        <w:t xml:space="preserve"> musste bearbeitet</w:t>
+        <w:t>C:\xampp\phpMyAdmin\config.inc.php musste bearbeitet</w:t>
       </w:r>
       <w:r>
         <w:t xml:space="preserve"> werden: Zeile 21 als Passwort ‚</w:t>
@@ -933,9 +910,190 @@
         </w:numPr>
       </w:pPr>
       <w:r>
+        <w:t>((</w:t>
+      </w:r>
+      <w:r>
+        <w:t>Eventuell di</w:t>
+      </w:r>
+      <w:r>
+        <w:t xml:space="preserve">eses Tutorial nochmal anschauen, um in der </w:t>
+      </w:r>
+      <w:proofErr w:type="spellStart"/>
+      <w:r>
+        <w:t>LoginLogic.cs</w:t>
+      </w:r>
+      <w:proofErr w:type="spellEnd"/>
+      <w:r>
+        <w:t xml:space="preserve"> von </w:t>
+      </w:r>
+      <w:proofErr w:type="spellStart"/>
+      <w:r>
+        <w:t>WWWForm</w:t>
+      </w:r>
+      <w:proofErr w:type="spellEnd"/>
+      <w:r>
+        <w:t xml:space="preserve"> auf </w:t>
+      </w:r>
+      <w:proofErr w:type="spellStart"/>
+      <w:r>
+        <w:t>UnityWebRequest</w:t>
+      </w:r>
+      <w:proofErr w:type="spellEnd"/>
+      <w:r>
+        <w:t xml:space="preserve"> zu wechseln: </w:t>
+      </w:r>
+      <w:hyperlink r:id="rId18" w:history="1">
+        <w:r>
+          <w:rPr>
+            <w:rStyle w:val="Hyperlink"/>
+          </w:rPr>
+          <w:t>https://www.youtube.com/playlist?list=PLTm4FjoXO7nfn0jB0Ig6UbZU1pUHSLhRU)</w:t>
+        </w:r>
+      </w:hyperlink>
+      <w:r>
+        <w:t>)</w:t>
+      </w:r>
+    </w:p>
+    <w:p/>
+    <w:p>
+      <w:pPr>
+        <w:pStyle w:val="Listenabsatz"/>
+        <w:numPr>
+          <w:ilvl w:val="0"/>
+          <w:numId w:val="1"/>
+        </w:numPr>
+      </w:pPr>
+      <w:proofErr w:type="gramStart"/>
+      <w:r>
+        <w:t>Online Meeting</w:t>
+      </w:r>
+      <w:proofErr w:type="gramEnd"/>
+      <w:r>
+        <w:t xml:space="preserve"> mit Eduard um 16.00 U</w:t>
+      </w:r>
+      <w:r>
+        <w:t>hr auf Teams:</w:t>
+      </w:r>
+    </w:p>
+    <w:p>
+      <w:pPr>
+        <w:pStyle w:val="Listenabsatz"/>
+      </w:pPr>
+    </w:p>
+    <w:p>
+      <w:pPr>
+        <w:pStyle w:val="Listenabsatz"/>
+        <w:numPr>
+          <w:ilvl w:val="1"/>
+          <w:numId w:val="1"/>
+        </w:numPr>
+      </w:pPr>
+      <w:r>
+        <w:t>Besprochen was ich gemacht habe: „Ablauf der Videospielentwicklung“-Kapitel geschrieben, GDD geschrieben, erfolgreiche Registrierung von Nutzern im Spiel</w:t>
+      </w:r>
+    </w:p>
+    <w:p>
+      <w:pPr>
+        <w:pStyle w:val="Listenabsatz"/>
+        <w:numPr>
+          <w:ilvl w:val="1"/>
+          <w:numId w:val="1"/>
+        </w:numPr>
+      </w:pPr>
+      <w:r>
+        <w:t>Typ von der PH Ludwigsburg hat sich nicht gemeldet -&gt; Eduard rechnet nicht damit, dass er sich noch meldet</w:t>
+      </w:r>
+    </w:p>
+    <w:p>
+      <w:pPr>
+        <w:pStyle w:val="Listenabsatz"/>
+        <w:numPr>
+          <w:ilvl w:val="1"/>
+          <w:numId w:val="1"/>
+        </w:numPr>
+      </w:pPr>
+      <w:r>
+        <w:t>Eduard legt keinen Wert auf das Gendern</w:t>
+      </w:r>
+    </w:p>
+    <w:p>
+      <w:pPr>
+        <w:pStyle w:val="Listenabsatz"/>
+        <w:numPr>
+          <w:ilvl w:val="1"/>
+          <w:numId w:val="1"/>
+        </w:numPr>
+      </w:pPr>
+      <w:r>
+        <w:t>Was ich machen soll als nächstes: weiter programmieren</w:t>
+      </w:r>
+    </w:p>
+    <w:p>
+      <w:r>
+        <w:t>Probleme:</w:t>
+      </w:r>
+    </w:p>
+    <w:p>
+      <w:pPr>
+        <w:pStyle w:val="Listenabsatz"/>
+        <w:numPr>
+          <w:ilvl w:val="0"/>
+          <w:numId w:val="4"/>
+        </w:numPr>
+      </w:pPr>
+      <w:r>
+        <w:t>Probleme beim Upload von MAMP auf GitHub (GitHub hat keine Kapazität für so viele Dateien)</w:t>
+      </w:r>
+    </w:p>
+    <w:p>
+      <w:pPr>
+        <w:pStyle w:val="Listenabsatz"/>
+        <w:numPr>
+          <w:ilvl w:val="1"/>
+          <w:numId w:val="4"/>
+        </w:numPr>
+      </w:pPr>
+      <w:r>
+        <w:t xml:space="preserve">Es kommt zum Beschädigen des </w:t>
+      </w:r>
+      <w:proofErr w:type="gramStart"/>
+      <w:r>
+        <w:t>MAMP Ordners</w:t>
+      </w:r>
+      <w:proofErr w:type="gramEnd"/>
+      <w:r>
+        <w:t xml:space="preserve"> und zum Verlust des gesamten Fortschritts der letzten Tage</w:t>
+      </w:r>
+    </w:p>
+    <w:p>
+      <w:pPr>
+        <w:pStyle w:val="Listenabsatz"/>
+        <w:numPr>
+          <w:ilvl w:val="0"/>
+          <w:numId w:val="4"/>
+        </w:numPr>
+      </w:pPr>
+      <w:r>
+        <w:t>Ausweg: Umstieg auf eine andere Lösung ohne MAMP und ein neues Tutorial, siehe oben</w:t>
+      </w:r>
+    </w:p>
+    <w:p>
+      <w:r>
+        <w:t>To-Dos für den nächsten Tag:</w:t>
+      </w:r>
+    </w:p>
+    <w:p>
+      <w:pPr>
+        <w:pStyle w:val="Listenabsatz"/>
+        <w:numPr>
+          <w:ilvl w:val="0"/>
+          <w:numId w:val="5"/>
+        </w:numPr>
+      </w:pPr>
+      <w:r>
         <w:t xml:space="preserve">Hier weitermachen für den nächsten Tag: </w:t>
       </w:r>
-      <w:hyperlink r:id="rId18" w:history="1">
+      <w:hyperlink r:id="rId19" w:history="1">
         <w:r>
           <w:rPr>
             <w:rStyle w:val="Hyperlink"/>
@@ -952,101 +1110,43 @@
         <w:pStyle w:val="Listenabsatz"/>
         <w:numPr>
           <w:ilvl w:val="0"/>
-          <w:numId w:val="1"/>
-        </w:numPr>
-      </w:pPr>
-      <w:r>
-        <w:t>((</w:t>
-      </w:r>
-      <w:r>
-        <w:t>Eventuell di</w:t>
-      </w:r>
-      <w:r>
-        <w:t xml:space="preserve">eses Tutorial nochmal anschauen, um in der </w:t>
+          <w:numId w:val="5"/>
+        </w:numPr>
+      </w:pPr>
+      <w:r>
+        <w:t xml:space="preserve">Den XAMPP </w:t>
       </w:r>
       <w:proofErr w:type="spellStart"/>
       <w:r>
-        <w:t>LoginLogic.cs</w:t>
+        <w:t>htdocs</w:t>
       </w:r>
       <w:proofErr w:type="spellEnd"/>
       <w:r>
-        <w:t xml:space="preserve"> von </w:t>
+        <w:t xml:space="preserve"> Ordner </w:t>
+      </w:r>
+      <w:proofErr w:type="gramStart"/>
+      <w:r>
+        <w:t>vielleicht irgendwie</w:t>
+      </w:r>
+      <w:proofErr w:type="gramEnd"/>
+      <w:r>
+        <w:t xml:space="preserve"> in den </w:t>
       </w:r>
       <w:proofErr w:type="spellStart"/>
       <w:r>
-        <w:t>WWWForm</w:t>
+        <w:t>Git</w:t>
       </w:r>
       <w:proofErr w:type="spellEnd"/>
       <w:r>
-        <w:t xml:space="preserve"> auf </w:t>
+        <w:t xml:space="preserve"> mitreinbekommen, und dann in XAMPP den Dateipfad auf Studienarbeit/</w:t>
       </w:r>
       <w:proofErr w:type="spellStart"/>
       <w:r>
-        <w:t>UnityWebRequest</w:t>
+        <w:t>htdocs</w:t>
       </w:r>
       <w:proofErr w:type="spellEnd"/>
       <w:r>
-        <w:t xml:space="preserve"> zu wechseln: </w:t>
-      </w:r>
-      <w:r>
-        <w:t>https://www.youtube.com/playlist?list=PLTm4FjoXO7nfn0jB0Ig6UbZU1pUHSLhRU</w:t>
-      </w:r>
-      <w:r>
-        <w:t>))</w:t>
-      </w:r>
-    </w:p>
-    <w:p>
-      <w:r>
-        <w:t>Probleme:</w:t>
-      </w:r>
-    </w:p>
-    <w:p>
-      <w:pPr>
-        <w:pStyle w:val="Listenabsatz"/>
-        <w:numPr>
-          <w:ilvl w:val="0"/>
-          <w:numId w:val="4"/>
-        </w:numPr>
-      </w:pPr>
-      <w:r>
-        <w:t>Probleme beim Upload von MAMP auf GitHub (GitHub hat keine Kapazität für so viele Dateien)</w:t>
-      </w:r>
-    </w:p>
-    <w:p>
-      <w:pPr>
-        <w:pStyle w:val="Listenabsatz"/>
-        <w:numPr>
-          <w:ilvl w:val="1"/>
-          <w:numId w:val="4"/>
-        </w:numPr>
-      </w:pPr>
-      <w:r>
-        <w:t xml:space="preserve">Es kommt zum Beschädigen des </w:t>
-      </w:r>
-      <w:proofErr w:type="gramStart"/>
-      <w:r>
-        <w:t>MAMP Ordners</w:t>
-      </w:r>
-      <w:proofErr w:type="gramEnd"/>
-      <w:r>
-        <w:t xml:space="preserve"> und zum Verlust des gesamten Fortschritts der letzten Tage</w:t>
-      </w:r>
-    </w:p>
-    <w:p>
-      <w:pPr>
-        <w:pStyle w:val="Listenabsatz"/>
-        <w:numPr>
-          <w:ilvl w:val="0"/>
-          <w:numId w:val="4"/>
-        </w:numPr>
-      </w:pPr>
-      <w:r>
-        <w:t>Ausweg: Umstieg auf eine andere Lösung ohne MAMP und ein neues Tutorial, siehe oben</w:t>
-      </w:r>
-    </w:p>
-    <w:p>
-      <w:r>
-        <w:t>Offene Fragen:</w:t>
+        <w:t>/… abändern.</w:t>
       </w:r>
     </w:p>
     <w:p/>
@@ -1296,7 +1396,7 @@
   <w:abstractNum w:abstractNumId="2" w15:restartNumberingAfterBreak="0">
     <w:nsid w:val="4E2B0B6E"/>
     <w:multiLevelType w:val="hybridMultilevel"/>
-    <w:tmpl w:val="FF0AC3A6"/>
+    <w:tmpl w:val="CC8CC4F2"/>
     <w:lvl w:ilvl="0" w:tplc="04070001">
       <w:start w:val="1"/>
       <w:numFmt w:val="bullet"/>
@@ -1410,6 +1510,119 @@
     <w:nsid w:val="686B21A5"/>
     <w:multiLevelType w:val="hybridMultilevel"/>
     <w:tmpl w:val="FDF0877E"/>
+    <w:lvl w:ilvl="0" w:tplc="04070001">
+      <w:start w:val="1"/>
+      <w:numFmt w:val="bullet"/>
+      <w:lvlText w:val=""/>
+      <w:lvlJc w:val="left"/>
+      <w:pPr>
+        <w:ind w:left="720" w:hanging="360"/>
+      </w:pPr>
+      <w:rPr>
+        <w:rFonts w:ascii="Symbol" w:hAnsi="Symbol" w:hint="default"/>
+      </w:rPr>
+    </w:lvl>
+    <w:lvl w:ilvl="1" w:tplc="04070003" w:tentative="1">
+      <w:start w:val="1"/>
+      <w:numFmt w:val="bullet"/>
+      <w:lvlText w:val="o"/>
+      <w:lvlJc w:val="left"/>
+      <w:pPr>
+        <w:ind w:left="1440" w:hanging="360"/>
+      </w:pPr>
+      <w:rPr>
+        <w:rFonts w:ascii="Courier New" w:hAnsi="Courier New" w:cs="Courier New" w:hint="default"/>
+      </w:rPr>
+    </w:lvl>
+    <w:lvl w:ilvl="2" w:tplc="04070005" w:tentative="1">
+      <w:start w:val="1"/>
+      <w:numFmt w:val="bullet"/>
+      <w:lvlText w:val=""/>
+      <w:lvlJc w:val="left"/>
+      <w:pPr>
+        <w:ind w:left="2160" w:hanging="360"/>
+      </w:pPr>
+      <w:rPr>
+        <w:rFonts w:ascii="Wingdings" w:hAnsi="Wingdings" w:hint="default"/>
+      </w:rPr>
+    </w:lvl>
+    <w:lvl w:ilvl="3" w:tplc="04070001" w:tentative="1">
+      <w:start w:val="1"/>
+      <w:numFmt w:val="bullet"/>
+      <w:lvlText w:val=""/>
+      <w:lvlJc w:val="left"/>
+      <w:pPr>
+        <w:ind w:left="2880" w:hanging="360"/>
+      </w:pPr>
+      <w:rPr>
+        <w:rFonts w:ascii="Symbol" w:hAnsi="Symbol" w:hint="default"/>
+      </w:rPr>
+    </w:lvl>
+    <w:lvl w:ilvl="4" w:tplc="04070003" w:tentative="1">
+      <w:start w:val="1"/>
+      <w:numFmt w:val="bullet"/>
+      <w:lvlText w:val="o"/>
+      <w:lvlJc w:val="left"/>
+      <w:pPr>
+        <w:ind w:left="3600" w:hanging="360"/>
+      </w:pPr>
+      <w:rPr>
+        <w:rFonts w:ascii="Courier New" w:hAnsi="Courier New" w:cs="Courier New" w:hint="default"/>
+      </w:rPr>
+    </w:lvl>
+    <w:lvl w:ilvl="5" w:tplc="04070005" w:tentative="1">
+      <w:start w:val="1"/>
+      <w:numFmt w:val="bullet"/>
+      <w:lvlText w:val=""/>
+      <w:lvlJc w:val="left"/>
+      <w:pPr>
+        <w:ind w:left="4320" w:hanging="360"/>
+      </w:pPr>
+      <w:rPr>
+        <w:rFonts w:ascii="Wingdings" w:hAnsi="Wingdings" w:hint="default"/>
+      </w:rPr>
+    </w:lvl>
+    <w:lvl w:ilvl="6" w:tplc="04070001" w:tentative="1">
+      <w:start w:val="1"/>
+      <w:numFmt w:val="bullet"/>
+      <w:lvlText w:val=""/>
+      <w:lvlJc w:val="left"/>
+      <w:pPr>
+        <w:ind w:left="5040" w:hanging="360"/>
+      </w:pPr>
+      <w:rPr>
+        <w:rFonts w:ascii="Symbol" w:hAnsi="Symbol" w:hint="default"/>
+      </w:rPr>
+    </w:lvl>
+    <w:lvl w:ilvl="7" w:tplc="04070003" w:tentative="1">
+      <w:start w:val="1"/>
+      <w:numFmt w:val="bullet"/>
+      <w:lvlText w:val="o"/>
+      <w:lvlJc w:val="left"/>
+      <w:pPr>
+        <w:ind w:left="5760" w:hanging="360"/>
+      </w:pPr>
+      <w:rPr>
+        <w:rFonts w:ascii="Courier New" w:hAnsi="Courier New" w:cs="Courier New" w:hint="default"/>
+      </w:rPr>
+    </w:lvl>
+    <w:lvl w:ilvl="8" w:tplc="04070005" w:tentative="1">
+      <w:start w:val="1"/>
+      <w:numFmt w:val="bullet"/>
+      <w:lvlText w:val=""/>
+      <w:lvlJc w:val="left"/>
+      <w:pPr>
+        <w:ind w:left="6480" w:hanging="360"/>
+      </w:pPr>
+      <w:rPr>
+        <w:rFonts w:ascii="Wingdings" w:hAnsi="Wingdings" w:hint="default"/>
+      </w:rPr>
+    </w:lvl>
+  </w:abstractNum>
+  <w:abstractNum w:abstractNumId="4" w15:restartNumberingAfterBreak="0">
+    <w:nsid w:val="7D306A55"/>
+    <w:multiLevelType w:val="hybridMultilevel"/>
+    <w:tmpl w:val="2CD08432"/>
     <w:lvl w:ilvl="0" w:tplc="04070001">
       <w:start w:val="1"/>
       <w:numFmt w:val="bullet"/>
@@ -1530,6 +1743,9 @@
   </w:num>
   <w:num w:numId="4" w16cid:durableId="679312520">
     <w:abstractNumId w:val="0"/>
+  </w:num>
+  <w:num w:numId="5" w16cid:durableId="84888453">
+    <w:abstractNumId w:val="4"/>
   </w:num>
 </w:numbering>
 </file>
@@ -2308,12 +2524,11 @@
 </file>
 
 <file path=customXml/item1.xml><?xml version="1.0" encoding="utf-8"?>
-<?mso-contentType ?>
-<FormTemplates xmlns="http://schemas.microsoft.com/sharepoint/v3/contenttype/forms">
-  <Display>DocumentLibraryForm</Display>
-  <Edit>DocumentLibraryForm</Edit>
-  <New>DocumentLibraryForm</New>
-</FormTemplates>
+<p:properties xmlns:p="http://schemas.microsoft.com/office/2006/metadata/properties" xmlns:xsi="http://www.w3.org/2001/XMLSchema-instance" xmlns:pc="http://schemas.microsoft.com/office/infopath/2007/PartnerControls">
+  <documentManagement>
+    <_activity xmlns="5c41234c-bf55-4ac6-b914-3e3e83017e4a" xsi:nil="true"/>
+  </documentManagement>
+</p:properties>
 </file>
 
 <file path=customXml/item2.xml><?xml version="1.0" encoding="utf-8"?>
@@ -2546,17 +2761,20 @@
 </file>
 
 <file path=customXml/item3.xml><?xml version="1.0" encoding="utf-8"?>
-<p:properties xmlns:p="http://schemas.microsoft.com/office/2006/metadata/properties" xmlns:xsi="http://www.w3.org/2001/XMLSchema-instance" xmlns:pc="http://schemas.microsoft.com/office/infopath/2007/PartnerControls">
-  <documentManagement>
-    <_activity xmlns="5c41234c-bf55-4ac6-b914-3e3e83017e4a" xsi:nil="true"/>
-  </documentManagement>
-</p:properties>
+<?mso-contentType ?>
+<FormTemplates xmlns="http://schemas.microsoft.com/sharepoint/v3/contenttype/forms">
+  <Display>DocumentLibraryForm</Display>
+  <Edit>DocumentLibraryForm</Edit>
+  <New>DocumentLibraryForm</New>
+</FormTemplates>
 </file>
 
 <file path=customXml/itemProps1.xml><?xml version="1.0" encoding="utf-8"?>
-<ds:datastoreItem xmlns:ds="http://schemas.openxmlformats.org/officeDocument/2006/customXml" ds:itemID="{AD4065AD-D3B0-482D-8135-54CD69D4A2A7}">
+<ds:datastoreItem xmlns:ds="http://schemas.openxmlformats.org/officeDocument/2006/customXml" ds:itemID="{8099AE9A-1F5B-46D3-9ADB-62F68453507A}">
   <ds:schemaRefs>
-    <ds:schemaRef ds:uri="http://schemas.microsoft.com/sharepoint/v3/contenttype/forms"/>
+    <ds:schemaRef ds:uri="http://schemas.microsoft.com/office/2006/metadata/properties"/>
+    <ds:schemaRef ds:uri="http://schemas.microsoft.com/office/infopath/2007/PartnerControls"/>
+    <ds:schemaRef ds:uri="5c41234c-bf55-4ac6-b914-3e3e83017e4a"/>
   </ds:schemaRefs>
 </ds:datastoreItem>
 </file>
@@ -2581,11 +2799,9 @@
 </file>
 
 <file path=customXml/itemProps3.xml><?xml version="1.0" encoding="utf-8"?>
-<ds:datastoreItem xmlns:ds="http://schemas.openxmlformats.org/officeDocument/2006/customXml" ds:itemID="{8099AE9A-1F5B-46D3-9ADB-62F68453507A}">
+<ds:datastoreItem xmlns:ds="http://schemas.openxmlformats.org/officeDocument/2006/customXml" ds:itemID="{AD4065AD-D3B0-482D-8135-54CD69D4A2A7}">
   <ds:schemaRefs>
-    <ds:schemaRef ds:uri="http://schemas.microsoft.com/office/2006/metadata/properties"/>
-    <ds:schemaRef ds:uri="http://schemas.microsoft.com/office/infopath/2007/PartnerControls"/>
-    <ds:schemaRef ds:uri="5c41234c-bf55-4ac6-b914-3e3e83017e4a"/>
+    <ds:schemaRef ds:uri="http://schemas.microsoft.com/sharepoint/v3/contenttype/forms"/>
   </ds:schemaRefs>
 </ds:datastoreItem>
 </file>
</xml_diff>

<commit_message>
Start of Login Implementation
</commit_message>
<xml_diff>
--- a/Documentation/Word/Dokumentationen/Studienarbeit - Dokumentation - Production.docx
+++ b/Documentation/Word/Dokumentationen/Studienarbeit - Dokumentation - Production.docx
@@ -145,7 +145,15 @@
         </w:numPr>
       </w:pPr>
       <w:r>
-        <w:t>Setup von dem Git Client Tool „Fork” für da</w:t>
+        <w:t xml:space="preserve">Setup von dem </w:t>
+      </w:r>
+      <w:proofErr w:type="spellStart"/>
+      <w:r>
+        <w:t>Git</w:t>
+      </w:r>
+      <w:proofErr w:type="spellEnd"/>
+      <w:r>
+        <w:t xml:space="preserve"> Client Tool „Fork” für da</w:t>
       </w:r>
       <w:r>
         <w:t>s Projekt</w:t>
@@ -446,12 +454,43 @@
       <w:r>
         <w:t>Sonst eventuell nochmal recherchieren und „</w:t>
       </w:r>
-      <w:r>
-        <w:t>unity save player progress mysql</w:t>
-      </w:r>
-      <w:r>
-        <w:t>“ googlen</w:t>
-      </w:r>
+      <w:proofErr w:type="spellStart"/>
+      <w:r>
+        <w:t>unity</w:t>
+      </w:r>
+      <w:proofErr w:type="spellEnd"/>
+      <w:r>
+        <w:t xml:space="preserve"> save </w:t>
+      </w:r>
+      <w:proofErr w:type="spellStart"/>
+      <w:r>
+        <w:t>player</w:t>
+      </w:r>
+      <w:proofErr w:type="spellEnd"/>
+      <w:r>
+        <w:t xml:space="preserve"> </w:t>
+      </w:r>
+      <w:proofErr w:type="spellStart"/>
+      <w:r>
+        <w:t>progress</w:t>
+      </w:r>
+      <w:proofErr w:type="spellEnd"/>
+      <w:r>
+        <w:t xml:space="preserve"> </w:t>
+      </w:r>
+      <w:proofErr w:type="spellStart"/>
+      <w:r>
+        <w:t>mysql</w:t>
+      </w:r>
+      <w:proofErr w:type="spellEnd"/>
+      <w:r>
+        <w:t xml:space="preserve">“ </w:t>
+      </w:r>
+      <w:proofErr w:type="spellStart"/>
+      <w:r>
+        <w:t>googlen</w:t>
+      </w:r>
+      <w:proofErr w:type="spellEnd"/>
     </w:p>
     <w:p>
       <w:pPr>
@@ -476,7 +515,15 @@
         <w:t xml:space="preserve"> letzter Stand: 12min</w:t>
       </w:r>
       <w:r>
-        <w:t xml:space="preserve"> (als letztes habe ich die LoginLogic Datei erstellt und alle wichtigen Komponenten in Unity verlinkt)</w:t>
+        <w:t xml:space="preserve"> (als letztes habe ich die </w:t>
+      </w:r>
+      <w:proofErr w:type="spellStart"/>
+      <w:r>
+        <w:t>LoginLogic</w:t>
+      </w:r>
+      <w:proofErr w:type="spellEnd"/>
+      <w:r>
+        <w:t xml:space="preserve"> Datei erstellt und alle wichtigen Komponenten in Unity verlinkt)</w:t>
       </w:r>
     </w:p>
     <w:p>
@@ -493,7 +540,15 @@
         </w:numPr>
       </w:pPr>
       <w:r>
-        <w:t>Es gab Probleme mit dem Debuggen von C#-Dateien in VSCode, wurde jedoch gefixt</w:t>
+        <w:t xml:space="preserve">Es gab Probleme mit dem Debuggen von C#-Dateien in </w:t>
+      </w:r>
+      <w:proofErr w:type="spellStart"/>
+      <w:r>
+        <w:t>VSCode</w:t>
+      </w:r>
+      <w:proofErr w:type="spellEnd"/>
+      <w:r>
+        <w:t>, wurde jedoch gefixt</w:t>
       </w:r>
     </w:p>
     <w:p>
@@ -560,7 +615,15 @@
         </w:numPr>
       </w:pPr>
       <w:r>
-        <w:t xml:space="preserve">Erstellung der register.php Datei, welche sich in </w:t>
+        <w:t xml:space="preserve">Erstellung der </w:t>
+      </w:r>
+      <w:proofErr w:type="spellStart"/>
+      <w:r>
+        <w:t>register.php</w:t>
+      </w:r>
+      <w:proofErr w:type="spellEnd"/>
+      <w:r>
+        <w:t xml:space="preserve"> Datei, welche sich in </w:t>
       </w:r>
       <w:r>
         <w:t>C:\MAMP\htdocs\sqlconnect</w:t>
@@ -589,7 +652,55 @@
         </w:r>
       </w:hyperlink>
       <w:r>
-        <w:t xml:space="preserve"> letzter Stand: 36min (als letztes habe ich die register.php Datei erstellt, sowie den Inputfeldern die onChange()-Methode VerifyInputs() der Klasse LoginLogic gegeben und dem Register Button die onClick() Methode CallRegister())</w:t>
+        <w:t xml:space="preserve"> letzter Stand: 36min (als letztes habe ich die </w:t>
+      </w:r>
+      <w:proofErr w:type="spellStart"/>
+      <w:r>
+        <w:t>register.php</w:t>
+      </w:r>
+      <w:proofErr w:type="spellEnd"/>
+      <w:r>
+        <w:t xml:space="preserve"> Datei erstellt, sowie den Inputfeldern die </w:t>
+      </w:r>
+      <w:proofErr w:type="spellStart"/>
+      <w:r>
+        <w:t>onChange</w:t>
+      </w:r>
+      <w:proofErr w:type="spellEnd"/>
+      <w:r>
+        <w:t xml:space="preserve">()-Methode </w:t>
+      </w:r>
+      <w:proofErr w:type="spellStart"/>
+      <w:r>
+        <w:t>VerifyInputs</w:t>
+      </w:r>
+      <w:proofErr w:type="spellEnd"/>
+      <w:r>
+        <w:t xml:space="preserve">() der Klasse </w:t>
+      </w:r>
+      <w:proofErr w:type="spellStart"/>
+      <w:r>
+        <w:t>LoginLogic</w:t>
+      </w:r>
+      <w:proofErr w:type="spellEnd"/>
+      <w:r>
+        <w:t xml:space="preserve"> gegeben und dem Register Button die </w:t>
+      </w:r>
+      <w:proofErr w:type="spellStart"/>
+      <w:r>
+        <w:t>onClick</w:t>
+      </w:r>
+      <w:proofErr w:type="spellEnd"/>
+      <w:r>
+        <w:t xml:space="preserve">() Methode </w:t>
+      </w:r>
+      <w:proofErr w:type="spellStart"/>
+      <w:r>
+        <w:t>CallRegister</w:t>
+      </w:r>
+      <w:proofErr w:type="spellEnd"/>
+      <w:r>
+        <w:t>())</w:t>
       </w:r>
     </w:p>
     <w:p>
@@ -606,7 +717,15 @@
         </w:numPr>
       </w:pPr>
       <w:r>
-        <w:t>Es gab Probleme mit dem Debuggen von C#-Dateien in VSCode, wurde jedoch gefixt</w:t>
+        <w:t xml:space="preserve">Es gab Probleme mit dem Debuggen von C#-Dateien in </w:t>
+      </w:r>
+      <w:proofErr w:type="spellStart"/>
+      <w:r>
+        <w:t>VSCode</w:t>
+      </w:r>
+      <w:proofErr w:type="spellEnd"/>
+      <w:r>
+        <w:t>, wurde jedoch gefixt</w:t>
       </w:r>
     </w:p>
     <w:p>
@@ -675,7 +794,23 @@
         </w:numPr>
       </w:pPr>
       <w:r>
-        <w:t>Erstellung einer Datenbank namens „studienarbeit“ und einer Tabelle namens „players“ in phpMyAdmin (über XAMPP)</w:t>
+        <w:t>Erstellung einer Datenbank namens „</w:t>
+      </w:r>
+      <w:proofErr w:type="spellStart"/>
+      <w:r>
+        <w:t>studienarbeit</w:t>
+      </w:r>
+      <w:proofErr w:type="spellEnd"/>
+      <w:r>
+        <w:t>“ und einer Tabelle namens „</w:t>
+      </w:r>
+      <w:proofErr w:type="spellStart"/>
+      <w:r>
+        <w:t>players</w:t>
+      </w:r>
+      <w:proofErr w:type="spellEnd"/>
+      <w:r>
+        <w:t>“ in phpMyAdmin (über XAMPP)</w:t>
       </w:r>
     </w:p>
     <w:p>
@@ -702,6 +837,7 @@
       <w:r>
         <w:t xml:space="preserve">‘ angeben und Zeile 23 auf </w:t>
       </w:r>
+      <w:proofErr w:type="spellStart"/>
       <w:r>
         <w:rPr>
           <w:i/>
@@ -709,6 +845,7 @@
         </w:rPr>
         <w:t>false</w:t>
       </w:r>
+      <w:proofErr w:type="spellEnd"/>
       <w:r>
         <w:t xml:space="preserve"> umstellen</w:t>
       </w:r>
@@ -758,16 +895,46 @@
         <w:t>Eventuell di</w:t>
       </w:r>
       <w:r>
-        <w:t xml:space="preserve">eses Tutorial nochmal anschauen, um in der LoginLogic.cs von WWWForm auf UnityWebRequest zu wechseln: </w:t>
+        <w:t xml:space="preserve">eses Tutorial nochmal anschauen, um in der </w:t>
+      </w:r>
+      <w:proofErr w:type="spellStart"/>
+      <w:r>
+        <w:t>LoginLogic.cs</w:t>
+      </w:r>
+      <w:proofErr w:type="spellEnd"/>
+      <w:r>
+        <w:t xml:space="preserve"> von </w:t>
+      </w:r>
+      <w:proofErr w:type="spellStart"/>
+      <w:r>
+        <w:t>WWWForm</w:t>
+      </w:r>
+      <w:proofErr w:type="spellEnd"/>
+      <w:r>
+        <w:t xml:space="preserve"> auf </w:t>
+      </w:r>
+      <w:proofErr w:type="spellStart"/>
+      <w:r>
+        <w:t>UnityWebRequest</w:t>
+      </w:r>
+      <w:proofErr w:type="spellEnd"/>
+      <w:r>
+        <w:t xml:space="preserve"> zu wechseln:</w:t>
+      </w:r>
+      <w:r>
+        <w:t xml:space="preserve"> </w:t>
       </w:r>
       <w:hyperlink r:id="rId18" w:history="1">
         <w:r>
           <w:rPr>
             <w:rStyle w:val="Hyperlink"/>
           </w:rPr>
-          <w:t>https://www.youtube.com/playlist?list=PLTm4FjoXO7nfn0jB0Ig6UbZU1pUHSLhRU)</w:t>
+          <w:t>https://www.youtube.com/watch?v=xfu0RQJ4ksY&amp;list=PLTm4FjoXO7nfn0jB0Ig6UbZU1pUHSLhRU&amp;index=6</w:t>
         </w:r>
       </w:hyperlink>
+      <w:r>
+        <w:t xml:space="preserve"> </w:t>
+      </w:r>
       <w:r>
         <w:t>)</w:t>
       </w:r>
@@ -919,7 +1086,31 @@
         </w:numPr>
       </w:pPr>
       <w:r>
-        <w:t>Den XAMPP htdocs Ordner vielleicht irgendwie in den Git mitreinbekommen, und dann in XAMPP den Dateipfad auf Studienarbeit/htdocs/… abändern.</w:t>
+        <w:t xml:space="preserve">Den XAMPP </w:t>
+      </w:r>
+      <w:proofErr w:type="spellStart"/>
+      <w:r>
+        <w:t>htdocs</w:t>
+      </w:r>
+      <w:proofErr w:type="spellEnd"/>
+      <w:r>
+        <w:t xml:space="preserve"> Ordner vielleicht irgendwie in den </w:t>
+      </w:r>
+      <w:proofErr w:type="spellStart"/>
+      <w:r>
+        <w:t>Git</w:t>
+      </w:r>
+      <w:proofErr w:type="spellEnd"/>
+      <w:r>
+        <w:t xml:space="preserve"> mitreinbekommen, und dann in XAMPP den Dateipfad auf Studienarbeit/</w:t>
+      </w:r>
+      <w:proofErr w:type="spellStart"/>
+      <w:r>
+        <w:t>htdocs</w:t>
+      </w:r>
+      <w:proofErr w:type="spellEnd"/>
+      <w:r>
+        <w:t>/… abändern.</w:t>
       </w:r>
     </w:p>
     <w:p/>
@@ -2359,6 +2550,15 @@
 </file>
 
 <file path=customXml/item1.xml><?xml version="1.0" encoding="utf-8"?>
+<?mso-contentType ?>
+<FormTemplates xmlns="http://schemas.microsoft.com/sharepoint/v3/contenttype/forms">
+  <Display>DocumentLibraryForm</Display>
+  <Edit>DocumentLibraryForm</Edit>
+  <New>DocumentLibraryForm</New>
+</FormTemplates>
+</file>
+
+<file path=customXml/item2.xml><?xml version="1.0" encoding="utf-8"?>
 <ct:contentTypeSchema xmlns:ct="http://schemas.microsoft.com/office/2006/metadata/contentType" xmlns:ma="http://schemas.microsoft.com/office/2006/metadata/properties/metaAttributes" ct:_="" ma:_="" ma:contentTypeName="Dokument" ma:contentTypeID="0x01010020BC5D7F28A59144B0F9EAB0BC3F9A8D" ma:contentTypeVersion="14" ma:contentTypeDescription="Ein neues Dokument erstellen." ma:contentTypeScope="" ma:versionID="221b114da8d43342cc92b863a970dacc">
   <xsd:schema xmlns:xsd="http://www.w3.org/2001/XMLSchema" xmlns:xs="http://www.w3.org/2001/XMLSchema" xmlns:p="http://schemas.microsoft.com/office/2006/metadata/properties" xmlns:ns3="5c41234c-bf55-4ac6-b914-3e3e83017e4a" xmlns:ns4="416394de-ef24-4dc1-9c00-4e8c5871f4c6" targetNamespace="http://schemas.microsoft.com/office/2006/metadata/properties" ma:root="true" ma:fieldsID="d0505c98dcae2fa7fd74649f92c2ed2f" ns3:_="" ns4:_="">
     <xsd:import namespace="5c41234c-bf55-4ac6-b914-3e3e83017e4a"/>
@@ -2587,15 +2787,6 @@
 </ct:contentTypeSchema>
 </file>
 
-<file path=customXml/item2.xml><?xml version="1.0" encoding="utf-8"?>
-<?mso-contentType ?>
-<FormTemplates xmlns="http://schemas.microsoft.com/sharepoint/v3/contenttype/forms">
-  <Display>DocumentLibraryForm</Display>
-  <Edit>DocumentLibraryForm</Edit>
-  <New>DocumentLibraryForm</New>
-</FormTemplates>
-</file>
-
 <file path=customXml/item3.xml><?xml version="1.0" encoding="utf-8"?>
 <p:properties xmlns:p="http://schemas.microsoft.com/office/2006/metadata/properties" xmlns:xsi="http://www.w3.org/2001/XMLSchema-instance" xmlns:pc="http://schemas.microsoft.com/office/infopath/2007/PartnerControls">
   <documentManagement>
@@ -2605,6 +2796,14 @@
 </file>
 
 <file path=customXml/itemProps1.xml><?xml version="1.0" encoding="utf-8"?>
+<ds:datastoreItem xmlns:ds="http://schemas.openxmlformats.org/officeDocument/2006/customXml" ds:itemID="{AD4065AD-D3B0-482D-8135-54CD69D4A2A7}">
+  <ds:schemaRefs>
+    <ds:schemaRef ds:uri="http://schemas.microsoft.com/sharepoint/v3/contenttype/forms"/>
+  </ds:schemaRefs>
+</ds:datastoreItem>
+</file>
+
+<file path=customXml/itemProps2.xml><?xml version="1.0" encoding="utf-8"?>
 <ds:datastoreItem xmlns:ds="http://schemas.openxmlformats.org/officeDocument/2006/customXml" ds:itemID="{605B3E03-98BE-4889-98E5-C773594EB656}">
   <ds:schemaRefs>
     <ds:schemaRef ds:uri="http://schemas.microsoft.com/office/2006/metadata/contentType"/>
@@ -2623,14 +2822,6 @@
 </ds:datastoreItem>
 </file>
 
-<file path=customXml/itemProps2.xml><?xml version="1.0" encoding="utf-8"?>
-<ds:datastoreItem xmlns:ds="http://schemas.openxmlformats.org/officeDocument/2006/customXml" ds:itemID="{AD4065AD-D3B0-482D-8135-54CD69D4A2A7}">
-  <ds:schemaRefs>
-    <ds:schemaRef ds:uri="http://schemas.microsoft.com/sharepoint/v3/contenttype/forms"/>
-  </ds:schemaRefs>
-</ds:datastoreItem>
-</file>
-
 <file path=customXml/itemProps3.xml><?xml version="1.0" encoding="utf-8"?>
 <ds:datastoreItem xmlns:ds="http://schemas.openxmlformats.org/officeDocument/2006/customXml" ds:itemID="{8099AE9A-1F5B-46D3-9ADB-62F68453507A}">
   <ds:schemaRefs>

</xml_diff>